<commit_message>
Epic 4 - Karina Kystsiv
</commit_message>
<xml_diff>
--- a/ai_13/karina_kystsiv/Epic 3/epic_1_practice_and_labs_report_karina_kystsiv.docx
+++ b/ai_13/karina_kystsiv/Epic 3/epic_1_practice_and_labs_report_karina_kystsiv.docx
@@ -2968,6 +2968,8 @@
       <w:r>
         <w:t>): формула загального члена ряду</w:t>
       </w:r>
+      <w:bookmarkStart w:id="0" w:name="_GoBack"/>
+      <w:bookmarkEnd w:id="0"/>
     </w:p>
     <w:p>
       <w:pPr>
@@ -4799,12 +4801,18 @@
     <w:p>
       <w:pPr>
         <w:pStyle w:val="af"/>
+        <w:rPr>
+          <w:lang w:val="en-US"/>
+        </w:rPr>
       </w:pPr>
       <w:r>
         <w:t xml:space="preserve">Рисунок </w:t>
       </w:r>
       <w:r>
         <w:t>4 Блок-схема до Лабораторної роботи №</w:t>
+      </w:r>
+      <w:r>
+        <w:t>3</w:t>
       </w:r>
     </w:p>
     <w:p>
@@ -5236,7 +5244,6 @@
           <w:rFonts w:ascii="Times New Roman" w:hAnsi="Times New Roman" w:cs="Times New Roman"/>
           <w:sz w:val="24"/>
           <w:szCs w:val="24"/>
-          <w:lang w:val="en-US"/>
         </w:rPr>
       </w:pPr>
       <w:r>
@@ -5294,8 +5301,6 @@
           <w:t>https://github.com/artificial-intelligence-department/ai_programming_playground/pull/599</w:t>
         </w:r>
       </w:hyperlink>
-      <w:bookmarkStart w:id="0" w:name="_GoBack"/>
-      <w:bookmarkEnd w:id="0"/>
     </w:p>
     <w:p>
       <w:pPr>

</xml_diff>